<commit_message>
First attempt at refining permissions related to yard (i.e. redirecting to app_register). Updated word dossier
</commit_message>
<xml_diff>
--- a/assets/backup/word/project_ubccreation01.docx
+++ b/assets/backup/word/project_ubccreation01.docx
@@ -10,6 +10,7 @@
           <w:docPartUnique/>
         </w:docPartObj>
       </w:sdtPr>
+      <w:sdtEndPr/>
       <w:sdtContent>
         <w:p>
           <w:pPr>
@@ -149,6 +150,7 @@
                                       <w:calendar w:val="gregorian"/>
                                     </w:date>
                                   </w:sdtPr>
+                                  <w:sdtEndPr/>
                                   <w:sdtContent>
                                     <w:p>
                                       <w:pPr>
@@ -3686,6 +3688,7 @@
                                     <w:dataBinding w:prefixMappings="xmlns:ns0='http://purl.org/dc/elements/1.1/' xmlns:ns1='http://schemas.openxmlformats.org/package/2006/metadata/core-properties' " w:xpath="/ns1:coreProperties[1]/ns0:creator[1]" w:storeItemID="{6C3C8BC8-F283-45AE-878A-BAB7291924A1}"/>
                                     <w:text/>
                                   </w:sdtPr>
+                                  <w:sdtEndPr/>
                                   <w:sdtContent>
                                     <w:r>
                                       <w:rPr>
@@ -3897,6 +3900,7 @@
                                     <w:dataBinding w:prefixMappings="xmlns:ns0='http://purl.org/dc/elements/1.1/' xmlns:ns1='http://schemas.openxmlformats.org/package/2006/metadata/core-properties' " w:xpath="/ns1:coreProperties[1]/ns0:title[1]" w:storeItemID="{6C3C8BC8-F283-45AE-878A-BAB7291924A1}"/>
                                     <w:text/>
                                   </w:sdtPr>
+                                  <w:sdtEndPr/>
                                   <w:sdtContent>
                                     <w:r>
                                       <w:rPr>
@@ -3932,6 +3936,7 @@
                                     <w:dataBinding w:prefixMappings="xmlns:ns0='http://purl.org/dc/elements/1.1/' xmlns:ns1='http://schemas.openxmlformats.org/package/2006/metadata/core-properties' " w:xpath="/ns1:coreProperties[1]/ns0:subject[1]" w:storeItemID="{6C3C8BC8-F283-45AE-878A-BAB7291924A1}"/>
                                     <w:text/>
                                   </w:sdtPr>
+                                  <w:sdtEndPr/>
                                   <w:sdtContent>
                                     <w:r>
                                       <w:rPr>
@@ -4262,6 +4267,10 @@
               </mc:Choice>
               <mc:Fallback>
                 <w:pict>
+                  <v:shapetype id="_x0000_t202" coordsize="21600,21600" o:spt="202" path="m,l,21600r21600,l21600,xe">
+                    <v:stroke joinstyle="miter"/>
+                    <v:path gradientshapeok="t" o:connecttype="rect"/>
+                  </v:shapetype>
                   <v:shape id="Zone de texte 2" o:spid="_x0000_s1057" type="#_x0000_t202" style="position:absolute;margin-left:202.15pt;margin-top:483.95pt;width:233.4pt;height:110.6pt;z-index:251663360;visibility:visible;mso-wrap-style:square;mso-width-percent:0;mso-height-percent:200;mso-wrap-distance-left:9pt;mso-wrap-distance-top:3.6pt;mso-wrap-distance-right:9pt;mso-wrap-distance-bottom:3.6pt;mso-position-horizontal:absolute;mso-position-horizontal-relative:text;mso-position-vertical:absolute;mso-position-vertical-relative:text;mso-width-percent:0;mso-height-percent:200;mso-width-relative:margin;mso-height-relative:margin;v-text-anchor:top" o:gfxdata="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" stroked="f">
                     <v:textbox style="mso-fit-shape-to-text:t">
                       <w:txbxContent>
@@ -14900,7 +14909,7 @@
           <w:color w:val="333333"/>
           <w:sz w:val="18"/>
           <w:szCs w:val="18"/>
-          <w:lang w:eastAsia="fr-FR"/>
+          <w:lang w:val="en-GB" w:eastAsia="fr-FR"/>
         </w:rPr>
       </w:pPr>
       <w:r>
@@ -14909,7 +14918,7 @@
           <w:color w:val="4B69C6"/>
           <w:sz w:val="18"/>
           <w:szCs w:val="18"/>
-          <w:lang w:eastAsia="fr-FR"/>
+          <w:lang w:val="en-GB" w:eastAsia="fr-FR"/>
         </w:rPr>
         <w:t>framework</w:t>
       </w:r>
@@ -14919,7 +14928,7 @@
           <w:color w:val="777777"/>
           <w:sz w:val="18"/>
           <w:szCs w:val="18"/>
-          <w:lang w:eastAsia="fr-FR"/>
+          <w:lang w:val="en-GB" w:eastAsia="fr-FR"/>
         </w:rPr>
         <w:t>:</w:t>
       </w:r>
@@ -14933,7 +14942,7 @@
           <w:color w:val="333333"/>
           <w:sz w:val="18"/>
           <w:szCs w:val="18"/>
-          <w:lang w:eastAsia="fr-FR"/>
+          <w:lang w:val="en-GB" w:eastAsia="fr-FR"/>
         </w:rPr>
       </w:pPr>
       <w:r>
@@ -14942,7 +14951,7 @@
           <w:color w:val="333333"/>
           <w:sz w:val="18"/>
           <w:szCs w:val="18"/>
-          <w:lang w:eastAsia="fr-FR"/>
+          <w:lang w:val="en-GB" w:eastAsia="fr-FR"/>
         </w:rPr>
         <w:t xml:space="preserve">    </w:t>
       </w:r>
@@ -14952,7 +14961,7 @@
           <w:color w:val="4B69C6"/>
           <w:sz w:val="18"/>
           <w:szCs w:val="18"/>
-          <w:lang w:eastAsia="fr-FR"/>
+          <w:lang w:val="en-GB" w:eastAsia="fr-FR"/>
         </w:rPr>
         <w:t>default_locale</w:t>
       </w:r>
@@ -14962,7 +14971,7 @@
           <w:color w:val="777777"/>
           <w:sz w:val="18"/>
           <w:szCs w:val="18"/>
-          <w:lang w:eastAsia="fr-FR"/>
+          <w:lang w:val="en-GB" w:eastAsia="fr-FR"/>
         </w:rPr>
         <w:t>:</w:t>
       </w:r>
@@ -14972,7 +14981,7 @@
           <w:color w:val="333333"/>
           <w:sz w:val="18"/>
           <w:szCs w:val="18"/>
-          <w:lang w:eastAsia="fr-FR"/>
+          <w:lang w:val="en-GB" w:eastAsia="fr-FR"/>
         </w:rPr>
         <w:t xml:space="preserve"> </w:t>
       </w:r>
@@ -14982,7 +14991,7 @@
           <w:color w:val="448C27"/>
           <w:sz w:val="18"/>
           <w:szCs w:val="18"/>
-          <w:lang w:eastAsia="fr-FR"/>
+          <w:lang w:val="en-GB" w:eastAsia="fr-FR"/>
         </w:rPr>
         <w:t>fr</w:t>
       </w:r>
@@ -14990,9 +14999,18 @@
     <w:p>
       <w:pPr>
         <w:jc w:val="both"/>
-      </w:pPr>
-    </w:p>
-    <w:p/>
+        <w:rPr>
+          <w:lang w:val="en-GB"/>
+        </w:rPr>
+      </w:pPr>
+    </w:p>
+    <w:p>
+      <w:pPr>
+        <w:rPr>
+          <w:lang w:val="en-GB"/>
+        </w:rPr>
+      </w:pPr>
+    </w:p>
     <w:p>
       <w:pPr>
         <w:pStyle w:val="Titre3"/>
@@ -15540,17 +15558,7 @@
           <w:sz w:val="18"/>
           <w:szCs w:val="18"/>
         </w:rPr>
-        <w:t>&lt;meta name=</w:t>
-      </w:r>
-      <w:r>
-        <w:rPr>
-          <w:rStyle w:val="Sansinterligne"/>
-          <w:rFonts w:ascii="Lucida Console" w:hAnsi="Lucida Console"/>
-          <w:color w:val="44546A" w:themeColor="text2"/>
-          <w:sz w:val="18"/>
-          <w:szCs w:val="18"/>
-        </w:rPr>
-        <w:t xml:space="preserve"> </w:t>
+        <w:t xml:space="preserve">&lt;meta name= </w:t>
       </w:r>
       <w:r>
         <w:rPr>
@@ -15758,6 +15766,27 @@
             </a:graphic>
           </wp:inline>
         </w:drawing>
+      </w:r>
+    </w:p>
+    <w:p>
+      <w:pPr>
+        <w:jc w:val="center"/>
+        <w:rPr>
+          <w:color w:val="595959" w:themeColor="text1" w:themeTint="A6"/>
+        </w:rPr>
+      </w:pPr>
+      <w:r>
+        <w:rPr>
+          <w:i/>
+          <w:color w:val="595959" w:themeColor="text1" w:themeTint="A6"/>
+        </w:rPr>
+        <w:t>Figure 1.3</w:t>
+      </w:r>
+      <w:r>
+        <w:rPr>
+          <w:color w:val="595959" w:themeColor="text1" w:themeTint="A6"/>
+        </w:rPr>
+        <w:t xml:space="preserve"> – Outil d’exportation de base de données</w:t>
       </w:r>
     </w:p>
     <w:p/>
@@ -15830,7 +15859,56 @@
         </w:drawing>
       </w:r>
     </w:p>
+    <w:p>
+      <w:pPr>
+        <w:jc w:val="center"/>
+        <w:rPr>
+          <w:color w:val="595959" w:themeColor="text1" w:themeTint="A6"/>
+        </w:rPr>
+      </w:pPr>
+      <w:r>
+        <w:rPr>
+          <w:i/>
+          <w:color w:val="595959" w:themeColor="text1" w:themeTint="A6"/>
+        </w:rPr>
+        <w:t>Figure 1.</w:t>
+      </w:r>
+      <w:r>
+        <w:rPr>
+          <w:i/>
+          <w:color w:val="595959" w:themeColor="text1" w:themeTint="A6"/>
+        </w:rPr>
+        <w:t>4</w:t>
+      </w:r>
+      <w:r>
+        <w:rPr>
+          <w:color w:val="595959" w:themeColor="text1" w:themeTint="A6"/>
+        </w:rPr>
+        <w:t xml:space="preserve"> – Outil</w:t>
+      </w:r>
+      <w:r>
+        <w:rPr>
+          <w:color w:val="595959" w:themeColor="text1" w:themeTint="A6"/>
+        </w:rPr>
+        <w:t xml:space="preserve"> de copie</w:t>
+      </w:r>
+      <w:r>
+        <w:rPr>
+          <w:color w:val="595959" w:themeColor="text1" w:themeTint="A6"/>
+        </w:rPr>
+        <w:t xml:space="preserve"> de base de données</w:t>
+      </w:r>
+    </w:p>
     <w:p/>
+    <w:p>
+      <w:pPr>
+        <w:tabs>
+          <w:tab w:val="left" w:pos="1992"/>
+        </w:tabs>
+      </w:pPr>
+      <w:bookmarkStart w:id="40" w:name="_GoBack"/>
+      <w:bookmarkEnd w:id="40"/>
+    </w:p>
     <w:p>
       <w:pPr>
         <w:pStyle w:val="Titre4"/>
@@ -15885,6 +15963,7 @@
           <w:color w:val="44546A" w:themeColor="text2"/>
           <w:sz w:val="18"/>
           <w:szCs w:val="18"/>
+          <w:lang w:val="en-GB"/>
         </w:rPr>
       </w:pPr>
       <w:r>
@@ -15893,6 +15972,7 @@
           <w:color w:val="44546A" w:themeColor="text2"/>
           <w:sz w:val="18"/>
           <w:szCs w:val="18"/>
+          <w:lang w:val="en-GB"/>
         </w:rPr>
         <w:t>```</w:t>
       </w:r>
@@ -16021,21 +16101,10 @@
           <w:color w:val="44546A" w:themeColor="text2"/>
           <w:sz w:val="18"/>
           <w:szCs w:val="18"/>
-        </w:rPr>
-      </w:pPr>
-      <w:r>
-        <w:rPr>
-          <w:rFonts w:ascii="Lucida Console" w:hAnsi="Lucida Console"/>
-          <w:color w:val="44546A" w:themeColor="text2"/>
-          <w:sz w:val="18"/>
-          <w:szCs w:val="18"/>
-        </w:rPr>
-        <w:t>mysqldump -u root -p ubc_db &gt; ubc_db-$(date +%Y%m%d-%H:%m).sql</w:t>
-      </w:r>
-    </w:p>
-    <w:p>
-      <w:pPr>
-        <w:pStyle w:val="PrformatHTML"/>
+          <w:lang w:val="en-GB"/>
+        </w:rPr>
+      </w:pPr>
+      <w:r>
         <w:rPr>
           <w:rFonts w:ascii="Lucida Console" w:hAnsi="Lucida Console"/>
           <w:color w:val="44546A" w:themeColor="text2"/>
@@ -16043,8 +16112,12 @@
           <w:szCs w:val="18"/>
           <w:lang w:val="en-GB"/>
         </w:rPr>
-      </w:pPr>
-      <w:r>
+        <w:t>mysqldump -u root -p ubc_db &gt; ubc_db-$(date +%Y%m%d-%H:%m).sql</w:t>
+      </w:r>
+    </w:p>
+    <w:p>
+      <w:pPr>
+        <w:pStyle w:val="PrformatHTML"/>
         <w:rPr>
           <w:rFonts w:ascii="Lucida Console" w:hAnsi="Lucida Console"/>
           <w:color w:val="44546A" w:themeColor="text2"/>
@@ -16052,8 +16125,7 @@
           <w:szCs w:val="18"/>
           <w:lang w:val="en-GB"/>
         </w:rPr>
-        <w:t xml:space="preserve">notify-send </w:t>
-      </w:r>
+      </w:pPr>
       <w:r>
         <w:rPr>
           <w:rFonts w:ascii="Lucida Console" w:hAnsi="Lucida Console"/>
@@ -16062,7 +16134,7 @@
           <w:szCs w:val="18"/>
           <w:lang w:val="en-GB"/>
         </w:rPr>
-        <w:t xml:space="preserve">–t 8000 </w:t>
+        <w:t xml:space="preserve">notify-send </w:t>
       </w:r>
       <w:r>
         <w:rPr>
@@ -16072,7 +16144,7 @@
           <w:szCs w:val="18"/>
           <w:lang w:val="en-GB"/>
         </w:rPr>
-        <w:t>–u important "</w:t>
+        <w:t xml:space="preserve">–t 8000 </w:t>
       </w:r>
       <w:r>
         <w:rPr>
@@ -16082,7 +16154,7 @@
           <w:szCs w:val="18"/>
           <w:lang w:val="en-GB"/>
         </w:rPr>
-        <w:t>Having performed</w:t>
+        <w:t>–u important "</w:t>
       </w:r>
       <w:r>
         <w:rPr>
@@ -16092,32 +16164,43 @@
           <w:szCs w:val="18"/>
           <w:lang w:val="en-GB"/>
         </w:rPr>
-        <w:t xml:space="preserve"> databases’ backup with success."</w:t>
-      </w:r>
-    </w:p>
-    <w:p>
-      <w:pPr>
-        <w:pStyle w:val="PrformatHTML"/>
+        <w:t>Having performed</w:t>
+      </w:r>
+      <w:r>
         <w:rPr>
           <w:rFonts w:ascii="Lucida Console" w:hAnsi="Lucida Console"/>
           <w:color w:val="44546A" w:themeColor="text2"/>
           <w:sz w:val="18"/>
           <w:szCs w:val="18"/>
-        </w:rPr>
-      </w:pPr>
-      <w:r>
+          <w:lang w:val="en-GB"/>
+        </w:rPr>
+        <w:t xml:space="preserve"> databases’ backup with success."</w:t>
+      </w:r>
+    </w:p>
+    <w:p>
+      <w:pPr>
+        <w:pStyle w:val="PrformatHTML"/>
         <w:rPr>
           <w:rFonts w:ascii="Lucida Console" w:hAnsi="Lucida Console"/>
           <w:color w:val="44546A" w:themeColor="text2"/>
           <w:sz w:val="18"/>
           <w:szCs w:val="18"/>
         </w:rPr>
+      </w:pPr>
+      <w:r>
+        <w:rPr>
+          <w:rFonts w:ascii="Lucida Console" w:hAnsi="Lucida Console"/>
+          <w:color w:val="44546A" w:themeColor="text2"/>
+          <w:sz w:val="18"/>
+          <w:szCs w:val="18"/>
+        </w:rPr>
         <w:t>```</w:t>
       </w:r>
     </w:p>
     <w:p/>
     <w:p>
       <w:r>
+        <w:lastRenderedPageBreak/>
         <w:t>SECURITE DANS SYMFONY</w:t>
       </w:r>
     </w:p>
@@ -17052,13 +17135,7 @@
               <w:cnfStyle w:val="000000000000" w:firstRow="0" w:lastRow="0" w:firstColumn="0" w:lastColumn="0" w:oddVBand="0" w:evenVBand="0" w:oddHBand="0" w:evenHBand="0" w:firstRowFirstColumn="0" w:firstRowLastColumn="0" w:lastRowFirstColumn="0" w:lastRowLastColumn="0"/>
             </w:pPr>
             <w:r>
-              <w:t xml:space="preserve">outil de </w:t>
-            </w:r>
-            <w:r>
-              <w:t>conception</w:t>
-            </w:r>
-            <w:r>
-              <w:t xml:space="preserve"> en notation textuelle pour produire des MCD en notation graphique</w:t>
+              <w:t>outil de conception en notation textuelle pour produire des MCD en notation graphique</w:t>
             </w:r>
           </w:p>
         </w:tc>
@@ -17085,10 +17162,7 @@
         </w:tc>
       </w:tr>
     </w:tbl>
-    <w:p>
-      <w:bookmarkStart w:id="40" w:name="_GoBack"/>
-      <w:bookmarkEnd w:id="40"/>
-    </w:p>
+    <w:p/>
     <w:p/>
     <w:tbl>
       <w:tblPr>
@@ -19644,14 +19718,21 @@
           <w:ilvl w:val="0"/>
           <w:numId w:val="38"/>
         </w:numPr>
+        <w:rPr>
+          <w:lang w:val="en-GB"/>
+        </w:rPr>
       </w:pPr>
       <w:r>
         <w:rPr>
           <w:i/>
+          <w:lang w:val="en-GB"/>
         </w:rPr>
         <w:t>PHP &amp; MySQL web :Server-side Web Developement</w:t>
       </w:r>
       <w:r>
+        <w:rPr>
+          <w:lang w:val="en-GB"/>
+        </w:rPr>
         <w:t xml:space="preserve"> de Jon Duckett, 2022</w:t>
       </w:r>
     </w:p>
@@ -19667,6 +19748,9 @@
         </w:rPr>
       </w:pPr>
       <w:r>
+        <w:rPr>
+          <w:lang w:val="en-GB"/>
+        </w:rPr>
         <w:t>symfony.com/doc/current/refere</w:t>
       </w:r>
       <w:r>
@@ -20593,7 +20677,7 @@
         <w:noProof/>
         <w:color w:val="5B9BD5" w:themeColor="accent1"/>
       </w:rPr>
-      <w:t>13</w:t>
+      <w:t>12</w:t>
     </w:r>
     <w:r>
       <w:rPr>
@@ -26218,7 +26302,7 @@
 </file>
 
 <file path=customXml/itemProps2.xml><?xml version="1.0" encoding="utf-8"?>
-<ds:datastoreItem xmlns:ds="http://schemas.openxmlformats.org/officeDocument/2006/customXml" ds:itemID="{76719CE2-B79E-49D1-9FA5-BBD2CAA81B98}">
+<ds:datastoreItem xmlns:ds="http://schemas.openxmlformats.org/officeDocument/2006/customXml" ds:itemID="{B860268F-15D8-4AF4-9332-74781467CB68}">
   <ds:schemaRefs>
     <ds:schemaRef ds:uri="http://schemas.openxmlformats.org/officeDocument/2006/bibliography"/>
   </ds:schemaRefs>

</xml_diff>